<commit_message>
Colin did some writing and coding
</commit_message>
<xml_diff>
--- a/Notes from meeting with Chris and Stuart about the paper.docx
+++ b/Notes from meeting with Chris and Stuart about the paper.docx
@@ -275,8 +275,209 @@
       <w:r>
         <w:t xml:space="preserve"> we can do a sensitivity analysis that shows we don’t have exact perfect parameterization to get what we want. </w:t>
       </w:r>
+    </w:p>
+    <w:p/>
+    <w:p/>
+    <w:p>
+      <w:r>
+        <w:t>Notre from meeting 9.18.2020</w:t>
+      </w:r>
+    </w:p>
+    <w:p/>
+    <w:p>
+      <w:r>
+        <w:t>Agenda</w:t>
+      </w:r>
+    </w:p>
+    <w:p>
+      <w:pPr>
+        <w:pStyle w:val="ListParagraph"/>
+        <w:numPr>
+          <w:ilvl w:val="0"/>
+          <w:numId w:val="2"/>
+        </w:numPr>
+      </w:pPr>
+      <w:r>
+        <w:t>Reactions to new draft</w:t>
+      </w:r>
+    </w:p>
+    <w:p>
+      <w:pPr>
+        <w:pStyle w:val="ListParagraph"/>
+        <w:numPr>
+          <w:ilvl w:val="1"/>
+          <w:numId w:val="2"/>
+        </w:numPr>
+      </w:pPr>
+      <w:r>
+        <w:t>I think the flow between paragraphs could be better</w:t>
+      </w:r>
+    </w:p>
+    <w:p>
+      <w:pPr>
+        <w:pStyle w:val="ListParagraph"/>
+        <w:numPr>
+          <w:ilvl w:val="1"/>
+          <w:numId w:val="2"/>
+        </w:numPr>
+      </w:pPr>
+      <w:r>
+        <w:t xml:space="preserve">Not sure if we want to talk about slow small </w:t>
+      </w:r>
+      <w:proofErr w:type="spellStart"/>
+      <w:r>
+        <w:t>perturb</w:t>
+      </w:r>
       <w:bookmarkStart w:id="0" w:name="_GoBack"/>
       <w:bookmarkEnd w:id="0"/>
+      <w:r>
+        <w:t>ances</w:t>
+      </w:r>
+      <w:proofErr w:type="spellEnd"/>
+      <w:r>
+        <w:t xml:space="preserve"> or large sudden ones pushing a system</w:t>
+      </w:r>
+      <w:r>
+        <w:t xml:space="preserve"> (paragraphs 1-2)</w:t>
+      </w:r>
+    </w:p>
+    <w:p>
+      <w:pPr>
+        <w:pStyle w:val="ListParagraph"/>
+        <w:numPr>
+          <w:ilvl w:val="2"/>
+          <w:numId w:val="2"/>
+        </w:numPr>
+      </w:pPr>
+      <w:r>
+        <w:t xml:space="preserve">Change this language to better reflect </w:t>
+      </w:r>
+      <w:proofErr w:type="gramStart"/>
+      <w:r>
+        <w:t>an</w:t>
+      </w:r>
+      <w:proofErr w:type="gramEnd"/>
+      <w:r>
+        <w:t xml:space="preserve"> slow moving variable eroding or a large perturbation. </w:t>
+      </w:r>
+    </w:p>
+    <w:p>
+      <w:pPr>
+        <w:pStyle w:val="ListParagraph"/>
+        <w:numPr>
+          <w:ilvl w:val="1"/>
+          <w:numId w:val="2"/>
+        </w:numPr>
+      </w:pPr>
+      <w:r>
+        <w:t>SOS stuff should come through stronger in research goals since we bring it up early on</w:t>
+      </w:r>
+    </w:p>
+    <w:p>
+      <w:pPr>
+        <w:pStyle w:val="ListParagraph"/>
+        <w:numPr>
+          <w:ilvl w:val="1"/>
+          <w:numId w:val="2"/>
+        </w:numPr>
+      </w:pPr>
+      <w:r>
+        <w:lastRenderedPageBreak/>
+        <w:t>Make community dynamics just one thing that effects regime shifts (paragraph 4). Other factors are important but this is one thing. Community dynamics reinforce states</w:t>
+      </w:r>
+    </w:p>
+    <w:p>
+      <w:pPr>
+        <w:pStyle w:val="ListParagraph"/>
+        <w:numPr>
+          <w:ilvl w:val="0"/>
+          <w:numId w:val="2"/>
+        </w:numPr>
+      </w:pPr>
+      <w:r>
+        <w:t>Math</w:t>
+      </w:r>
+    </w:p>
+    <w:p>
+      <w:pPr>
+        <w:pStyle w:val="ListParagraph"/>
+        <w:numPr>
+          <w:ilvl w:val="1"/>
+          <w:numId w:val="2"/>
+        </w:numPr>
+      </w:pPr>
+      <w:r>
+        <w:t xml:space="preserve">Write out description of what happens in the equations in words in a step by step process. </w:t>
+      </w:r>
+    </w:p>
+    <w:p>
+      <w:pPr>
+        <w:pStyle w:val="ListParagraph"/>
+        <w:numPr>
+          <w:ilvl w:val="1"/>
+          <w:numId w:val="2"/>
+        </w:numPr>
+      </w:pPr>
+      <w:r>
+        <w:t xml:space="preserve">Do sims with and without juvenile survival </w:t>
+      </w:r>
+      <w:proofErr w:type="spellStart"/>
+      <w:r>
+        <w:t>surval</w:t>
+      </w:r>
+      <w:proofErr w:type="spellEnd"/>
+      <w:r>
+        <w:t xml:space="preserve"> subtracted from the J pool and report back to </w:t>
+      </w:r>
+      <w:proofErr w:type="spellStart"/>
+      <w:r>
+        <w:t>stuart</w:t>
+      </w:r>
+      <w:proofErr w:type="spellEnd"/>
+      <w:r>
+        <w:t xml:space="preserve"> at least</w:t>
+      </w:r>
+    </w:p>
+    <w:p>
+      <w:pPr>
+        <w:pStyle w:val="ListParagraph"/>
+        <w:numPr>
+          <w:ilvl w:val="1"/>
+          <w:numId w:val="2"/>
+        </w:numPr>
+      </w:pPr>
+      <w:r>
+        <w:t>Create more tension leading up to last paragraph, and turn goals into hypotheses</w:t>
+      </w:r>
+    </w:p>
+    <w:p>
+      <w:pPr>
+        <w:pStyle w:val="ListParagraph"/>
+        <w:numPr>
+          <w:ilvl w:val="2"/>
+          <w:numId w:val="2"/>
+        </w:numPr>
+      </w:pPr>
+      <w:r>
+        <w:t xml:space="preserve">Baby, werewolf, silver bullet should be more clear early on. </w:t>
+      </w:r>
+    </w:p>
+    <w:p>
+      <w:pPr>
+        <w:pStyle w:val="ListParagraph"/>
+        <w:numPr>
+          <w:ilvl w:val="0"/>
+          <w:numId w:val="2"/>
+        </w:numPr>
+      </w:pPr>
+      <w:proofErr w:type="spellStart"/>
+      <w:r>
+        <w:t>Perchid</w:t>
+      </w:r>
+      <w:proofErr w:type="spellEnd"/>
+      <w:r>
+        <w:t xml:space="preserve"> symposium, abstract due Sept 25, submit q1</w:t>
+      </w:r>
     </w:p>
     <w:sectPr>
       <w:pgSz w:w="12240" w:h="15840"/>
@@ -403,8 +604,123 @@
       </w:rPr>
     </w:lvl>
   </w:abstractNum>
+  <w:abstractNum w:abstractNumId="1" w15:restartNumberingAfterBreak="0">
+    <w:nsid w:val="3FA2586F"/>
+    <w:multiLevelType w:val="hybridMultilevel"/>
+    <w:tmpl w:val="2C3ECF68"/>
+    <w:lvl w:ilvl="0" w:tplc="9DB476AC">
+      <w:numFmt w:val="bullet"/>
+      <w:lvlText w:val="-"/>
+      <w:lvlJc w:val="left"/>
+      <w:pPr>
+        <w:ind w:left="720" w:hanging="360"/>
+      </w:pPr>
+      <w:rPr>
+        <w:rFonts w:ascii="Calibri" w:eastAsiaTheme="minorHAnsi" w:hAnsi="Calibri" w:cs="Calibri" w:hint="default"/>
+      </w:rPr>
+    </w:lvl>
+    <w:lvl w:ilvl="1" w:tplc="04090003">
+      <w:start w:val="1"/>
+      <w:numFmt w:val="bullet"/>
+      <w:lvlText w:val="o"/>
+      <w:lvlJc w:val="left"/>
+      <w:pPr>
+        <w:ind w:left="1440" w:hanging="360"/>
+      </w:pPr>
+      <w:rPr>
+        <w:rFonts w:ascii="Courier New" w:hAnsi="Courier New" w:cs="Courier New" w:hint="default"/>
+      </w:rPr>
+    </w:lvl>
+    <w:lvl w:ilvl="2" w:tplc="04090005">
+      <w:start w:val="1"/>
+      <w:numFmt w:val="bullet"/>
+      <w:lvlText w:val=""/>
+      <w:lvlJc w:val="left"/>
+      <w:pPr>
+        <w:ind w:left="2160" w:hanging="360"/>
+      </w:pPr>
+      <w:rPr>
+        <w:rFonts w:ascii="Wingdings" w:hAnsi="Wingdings" w:hint="default"/>
+      </w:rPr>
+    </w:lvl>
+    <w:lvl w:ilvl="3" w:tplc="04090001" w:tentative="1">
+      <w:start w:val="1"/>
+      <w:numFmt w:val="bullet"/>
+      <w:lvlText w:val=""/>
+      <w:lvlJc w:val="left"/>
+      <w:pPr>
+        <w:ind w:left="2880" w:hanging="360"/>
+      </w:pPr>
+      <w:rPr>
+        <w:rFonts w:ascii="Symbol" w:hAnsi="Symbol" w:hint="default"/>
+      </w:rPr>
+    </w:lvl>
+    <w:lvl w:ilvl="4" w:tplc="04090003" w:tentative="1">
+      <w:start w:val="1"/>
+      <w:numFmt w:val="bullet"/>
+      <w:lvlText w:val="o"/>
+      <w:lvlJc w:val="left"/>
+      <w:pPr>
+        <w:ind w:left="3600" w:hanging="360"/>
+      </w:pPr>
+      <w:rPr>
+        <w:rFonts w:ascii="Courier New" w:hAnsi="Courier New" w:cs="Courier New" w:hint="default"/>
+      </w:rPr>
+    </w:lvl>
+    <w:lvl w:ilvl="5" w:tplc="04090005" w:tentative="1">
+      <w:start w:val="1"/>
+      <w:numFmt w:val="bullet"/>
+      <w:lvlText w:val=""/>
+      <w:lvlJc w:val="left"/>
+      <w:pPr>
+        <w:ind w:left="4320" w:hanging="360"/>
+      </w:pPr>
+      <w:rPr>
+        <w:rFonts w:ascii="Wingdings" w:hAnsi="Wingdings" w:hint="default"/>
+      </w:rPr>
+    </w:lvl>
+    <w:lvl w:ilvl="6" w:tplc="04090001" w:tentative="1">
+      <w:start w:val="1"/>
+      <w:numFmt w:val="bullet"/>
+      <w:lvlText w:val=""/>
+      <w:lvlJc w:val="left"/>
+      <w:pPr>
+        <w:ind w:left="5040" w:hanging="360"/>
+      </w:pPr>
+      <w:rPr>
+        <w:rFonts w:ascii="Symbol" w:hAnsi="Symbol" w:hint="default"/>
+      </w:rPr>
+    </w:lvl>
+    <w:lvl w:ilvl="7" w:tplc="04090003" w:tentative="1">
+      <w:start w:val="1"/>
+      <w:numFmt w:val="bullet"/>
+      <w:lvlText w:val="o"/>
+      <w:lvlJc w:val="left"/>
+      <w:pPr>
+        <w:ind w:left="5760" w:hanging="360"/>
+      </w:pPr>
+      <w:rPr>
+        <w:rFonts w:ascii="Courier New" w:hAnsi="Courier New" w:cs="Courier New" w:hint="default"/>
+      </w:rPr>
+    </w:lvl>
+    <w:lvl w:ilvl="8" w:tplc="04090005" w:tentative="1">
+      <w:start w:val="1"/>
+      <w:numFmt w:val="bullet"/>
+      <w:lvlText w:val=""/>
+      <w:lvlJc w:val="left"/>
+      <w:pPr>
+        <w:ind w:left="6480" w:hanging="360"/>
+      </w:pPr>
+      <w:rPr>
+        <w:rFonts w:ascii="Wingdings" w:hAnsi="Wingdings" w:hint="default"/>
+      </w:rPr>
+    </w:lvl>
+  </w:abstractNum>
   <w:num w:numId="1">
     <w:abstractNumId w:val="0"/>
+  </w:num>
+  <w:num w:numId="2">
+    <w:abstractNumId w:val="1"/>
   </w:num>
 </w:numbering>
 </file>

</xml_diff>